<commit_message>
Lichtsensor main projectoplevering ready
</commit_message>
<xml_diff>
--- a/arduino-c/Register.docx
+++ b/arduino-c/Register.docx
@@ -8,8 +8,13 @@
         <w:pStyle w:val="Kop1"/>
       </w:pPr>
       <w:r>
-        <w:t>Register AVR communicatie</w:t>
-      </w:r>
+        <w:t xml:space="preserve">Register AVR </w:t>
+      </w:r>
+      <w:proofErr w:type="spellStart"/>
+      <w:r>
+        <w:t>communicatie</w:t>
+      </w:r>
+      <w:proofErr w:type="spellEnd"/>
     </w:p>
     <w:p>
       <w:pPr>
@@ -37,10 +42,7 @@
         <w:pStyle w:val="Kop2"/>
       </w:pPr>
       <w:r>
-        <w:t>Arduino</w:t>
-      </w:r>
-      <w:r>
-        <w:t xml:space="preserve"> - &gt; Centrale</w:t>
+        <w:t>Arduino - &gt; Centrale</w:t>
       </w:r>
     </w:p>
     <w:p>
@@ -230,6 +232,12 @@
     <w:p>
       <w:r>
         <w:t>[CODE]</w:t>
+      </w:r>
+      <w:r>
+        <w:t xml:space="preserve"> </w:t>
+      </w:r>
+      <w:r>
+        <w:t>[VALUE]</w:t>
       </w:r>
     </w:p>
     <w:p>

</xml_diff>